<commit_message>
include git repo in word file
</commit_message>
<xml_diff>
--- a/lab7_labsheet.docx
+++ b/lab7_labsheet.docx
@@ -6,6 +6,28 @@
       <w:r>
         <w:t>DL lab 7 -Autoencoders</w:t>
       </w:r>
+    </w:p>
+    <w:p>
+      <w:proofErr w:type="spellStart"/>
+      <w:r>
+        <w:t>Git</w:t>
+      </w:r>
+      <w:proofErr w:type="spellEnd"/>
+      <w:r>
+        <w:t xml:space="preserve"> repo - </w:t>
+      </w:r>
+      <w:hyperlink r:id="rId5" w:history="1">
+        <w:r>
+          <w:rPr>
+            <w:rStyle w:val="Hyperlink"/>
+          </w:rPr>
+          <w:t>https://github.com/SitharaPramodini/DL_Lab_07.git</w:t>
+        </w:r>
+      </w:hyperlink>
+    </w:p>
+    <w:p>
+      <w:bookmarkStart w:id="0" w:name="_GoBack"/>
+      <w:bookmarkEnd w:id="0"/>
     </w:p>
     <w:p>
       <w:pPr>
@@ -486,8 +508,6 @@
           <w14:ligatures w14:val="none"/>
         </w:rPr>
       </w:pPr>
-      <w:bookmarkStart w:id="0" w:name="_GoBack"/>
-      <w:bookmarkEnd w:id="0"/>
       <w:r>
         <w:rPr>
           <w:rFonts w:ascii="Calibri" w:eastAsia="Calibri" w:hAnsi="Calibri" w:cs="Iskoola Pota"/>
@@ -496,7 +516,6 @@
           <w:lang w:bidi="si-LK"/>
           <w14:ligatures w14:val="none"/>
         </w:rPr>
-        <w:lastRenderedPageBreak/>
         <w:t>Observe the model performance improvements between the Image De-noising AE and the Vanilla CNN AE.</w:t>
       </w:r>
     </w:p>
@@ -2897,6 +2916,29 @@
       <w:contextualSpacing/>
     </w:pPr>
   </w:style>
+  <w:style w:type="character" w:styleId="Hyperlink">
+    <w:name w:val="Hyperlink"/>
+    <w:basedOn w:val="DefaultParagraphFont"/>
+    <w:uiPriority w:val="99"/>
+    <w:unhideWhenUsed/>
+    <w:rsid w:val="00B94238"/>
+    <w:rPr>
+      <w:color w:val="0563C1" w:themeColor="hyperlink"/>
+      <w:u w:val="single"/>
+    </w:rPr>
+  </w:style>
+  <w:style w:type="character" w:styleId="UnresolvedMention">
+    <w:name w:val="Unresolved Mention"/>
+    <w:basedOn w:val="DefaultParagraphFont"/>
+    <w:uiPriority w:val="99"/>
+    <w:semiHidden/>
+    <w:unhideWhenUsed/>
+    <w:rsid w:val="00B94238"/>
+    <w:rPr>
+      <w:color w:val="605E5C"/>
+      <w:shd w:val="clear" w:color="auto" w:fill="E1DFDD"/>
+    </w:rPr>
+  </w:style>
 </w:styles>
 </file>
 

</xml_diff>